<commit_message>
I suck at committing often
</commit_message>
<xml_diff>
--- a/Project Plan.docx
+++ b/Project Plan.docx
@@ -44,11 +44,13 @@
         <w:jc w:val="center"/>
         <w:rPr>
           <w:sz w:val="96"/>
+          <w:lang w:val="en-US"/>
         </w:rPr>
       </w:pPr>
       <w:r>
         <w:rPr>
           <w:sz w:val="96"/>
+          <w:lang w:val="en-US"/>
         </w:rPr>
         <w:t>Project Plan</w:t>
       </w:r>
@@ -56,6 +58,9 @@
     <w:p>
       <w:pPr>
         <w:jc w:val="center"/>
+        <w:rPr>
+          <w:lang w:val="en-US"/>
+        </w:rPr>
       </w:pPr>
     </w:p>
     <w:p>
@@ -63,34 +68,41 @@
         <w:jc w:val="center"/>
         <w:rPr>
           <w:sz w:val="36"/>
+          <w:lang w:val="en-US"/>
         </w:rPr>
       </w:pPr>
       <w:r>
         <w:rPr>
           <w:sz w:val="36"/>
-        </w:rPr>
-        <w:t xml:space="preserve">Hiatus </w:t>
-      </w:r>
-      <w:r>
+          <w:lang w:val="en-US"/>
+        </w:rPr>
+        <w:t>Hiatus Guild Website</w:t>
+      </w:r>
+    </w:p>
+    <w:p>
+      <w:pPr>
+        <w:jc w:val="center"/>
         <w:rPr>
           <w:sz w:val="36"/>
-        </w:rPr>
-        <w:t xml:space="preserve">Guild </w:t>
-      </w:r>
-      <w:proofErr w:type="spellStart"/>
-      <w:r>
+          <w:lang w:val="en-US"/>
+        </w:rPr>
+      </w:pPr>
+    </w:p>
+    <w:p>
+      <w:pPr>
+        <w:jc w:val="center"/>
         <w:rPr>
           <w:sz w:val="36"/>
-        </w:rPr>
-        <w:t>Website</w:t>
-      </w:r>
-      <w:proofErr w:type="spellEnd"/>
+          <w:lang w:val="en-US"/>
+        </w:rPr>
+      </w:pPr>
     </w:p>
     <w:p>
       <w:pPr>
         <w:jc w:val="center"/>
         <w:rPr>
           <w:sz w:val="36"/>
+          <w:lang w:val="en-US"/>
         </w:rPr>
       </w:pPr>
     </w:p>
@@ -99,6 +111,7 @@
         <w:jc w:val="center"/>
         <w:rPr>
           <w:sz w:val="36"/>
+          <w:lang w:val="en-US"/>
         </w:rPr>
       </w:pPr>
     </w:p>
@@ -107,6 +120,7 @@
         <w:jc w:val="center"/>
         <w:rPr>
           <w:sz w:val="36"/>
+          <w:lang w:val="en-US"/>
         </w:rPr>
       </w:pPr>
     </w:p>
@@ -115,6 +129,7 @@
         <w:jc w:val="center"/>
         <w:rPr>
           <w:sz w:val="36"/>
+          <w:lang w:val="en-US"/>
         </w:rPr>
       </w:pPr>
     </w:p>
@@ -123,6 +138,7 @@
         <w:jc w:val="center"/>
         <w:rPr>
           <w:sz w:val="36"/>
+          <w:lang w:val="en-US"/>
         </w:rPr>
       </w:pPr>
     </w:p>
@@ -131,6 +147,7 @@
         <w:jc w:val="center"/>
         <w:rPr>
           <w:sz w:val="36"/>
+          <w:lang w:val="en-US"/>
         </w:rPr>
       </w:pPr>
     </w:p>
@@ -139,6 +156,7 @@
         <w:jc w:val="center"/>
         <w:rPr>
           <w:sz w:val="36"/>
+          <w:lang w:val="en-US"/>
         </w:rPr>
       </w:pPr>
     </w:p>
@@ -147,6 +165,7 @@
         <w:jc w:val="center"/>
         <w:rPr>
           <w:sz w:val="36"/>
+          <w:lang w:val="en-US"/>
         </w:rPr>
       </w:pPr>
     </w:p>
@@ -155,6 +174,7 @@
         <w:jc w:val="center"/>
         <w:rPr>
           <w:sz w:val="36"/>
+          <w:lang w:val="en-US"/>
         </w:rPr>
       </w:pPr>
     </w:p>
@@ -163,6 +183,7 @@
         <w:jc w:val="center"/>
         <w:rPr>
           <w:sz w:val="36"/>
+          <w:lang w:val="en-US"/>
         </w:rPr>
       </w:pPr>
     </w:p>
@@ -171,22 +192,7 @@
         <w:jc w:val="center"/>
         <w:rPr>
           <w:sz w:val="36"/>
-        </w:rPr>
-      </w:pPr>
-    </w:p>
-    <w:p>
-      <w:pPr>
-        <w:jc w:val="center"/>
-        <w:rPr>
-          <w:sz w:val="36"/>
-        </w:rPr>
-      </w:pPr>
-    </w:p>
-    <w:p>
-      <w:pPr>
-        <w:jc w:val="center"/>
-        <w:rPr>
-          <w:sz w:val="36"/>
+          <w:lang w:val="en-US"/>
         </w:rPr>
       </w:pPr>
     </w:p>
@@ -194,6 +200,7 @@
       <w:pPr>
         <w:rPr>
           <w:sz w:val="24"/>
+          <w:lang w:val="en-US"/>
         </w:rPr>
       </w:pPr>
     </w:p>
@@ -202,69 +209,53 @@
         <w:pStyle w:val="Rubrik1"/>
         <w:rPr>
           <w:sz w:val="40"/>
+          <w:lang w:val="en-US"/>
         </w:rPr>
       </w:pPr>
       <w:r>
         <w:rPr>
           <w:sz w:val="40"/>
+          <w:lang w:val="en-US"/>
         </w:rPr>
         <w:lastRenderedPageBreak/>
-        <w:t xml:space="preserve">Project </w:t>
-      </w:r>
-      <w:proofErr w:type="spellStart"/>
-      <w:r>
-        <w:rPr>
-          <w:sz w:val="40"/>
-        </w:rPr>
-        <w:t>Description</w:t>
-      </w:r>
-      <w:proofErr w:type="spellEnd"/>
-    </w:p>
-    <w:p/>
+        <w:t>Project Description</w:t>
+      </w:r>
+    </w:p>
+    <w:p>
+      <w:pPr>
+        <w:rPr>
+          <w:lang w:val="en-US"/>
+        </w:rPr>
+      </w:pPr>
+    </w:p>
     <w:p>
       <w:pPr>
         <w:pStyle w:val="Rubrik2"/>
-        <w:rPr>
-          <w:sz w:val="36"/>
-          <w:szCs w:val="36"/>
-        </w:rPr>
-      </w:pPr>
-      <w:proofErr w:type="spellStart"/>
-      <w:r>
-        <w:rPr>
-          <w:sz w:val="36"/>
-          <w:szCs w:val="36"/>
-        </w:rPr>
-        <w:t>Goal</w:t>
-      </w:r>
-      <w:proofErr w:type="spellEnd"/>
-      <w:r>
-        <w:rPr>
-          <w:sz w:val="36"/>
-          <w:szCs w:val="36"/>
-        </w:rPr>
-        <w:t xml:space="preserve"> and </w:t>
-      </w:r>
-      <w:proofErr w:type="spellStart"/>
-      <w:r>
-        <w:rPr>
-          <w:sz w:val="36"/>
-          <w:szCs w:val="36"/>
-        </w:rPr>
-        <w:t>purpose</w:t>
-      </w:r>
-      <w:proofErr w:type="spellEnd"/>
-    </w:p>
-    <w:p/>
+      </w:pPr>
+      <w:r>
+        <w:t>Goal and purpose</w:t>
+      </w:r>
+    </w:p>
+    <w:p>
+      <w:pPr>
+        <w:rPr>
+          <w:lang w:val="en-US"/>
+        </w:rPr>
+      </w:pPr>
+    </w:p>
     <w:p>
       <w:pPr>
         <w:pStyle w:val="Rubrik3"/>
-      </w:pPr>
-      <w:proofErr w:type="spellStart"/>
-      <w:r>
+        <w:rPr>
+          <w:lang w:val="en-US"/>
+        </w:rPr>
+      </w:pPr>
+      <w:r>
+        <w:rPr>
+          <w:lang w:val="en-US"/>
+        </w:rPr>
         <w:t>Background</w:t>
       </w:r>
-      <w:proofErr w:type="spellEnd"/>
     </w:p>
     <w:p>
       <w:pPr>
@@ -321,11 +312,300 @@
         </w:rPr>
         <w:t>The website’s target audience is primarily people who play World of Warcraft, both people who are members of Hiatus and people who are not. This audience has a lot of people aged around 16-30. The website targets people of many nationalities, and as such must be in English. The website should have intuitively placed, easy-to-access recruitment forms to ease use by people who are unfamiliar with it.</w:t>
       </w:r>
+    </w:p>
+    <w:p>
+      <w:pPr>
+        <w:rPr>
+          <w:lang w:val="en-US"/>
+        </w:rPr>
+      </w:pPr>
+    </w:p>
+    <w:p>
+      <w:pPr>
+        <w:pStyle w:val="Rubrik3"/>
+        <w:rPr>
+          <w:lang w:val="en-US"/>
+        </w:rPr>
+      </w:pPr>
+      <w:r>
+        <w:rPr>
+          <w:lang w:val="en-US"/>
+        </w:rPr>
+        <w:t>Inspiration</w:t>
+      </w:r>
+    </w:p>
+    <w:p>
+      <w:pPr>
+        <w:rPr>
+          <w:lang w:val="en-US"/>
+        </w:rPr>
+      </w:pPr>
+      <w:r>
+        <w:rPr>
+          <w:lang w:val="en-US"/>
+        </w:rPr>
+        <w:t>The website is to be inspired by the website of the Mutiny guild (</w:t>
+      </w:r>
+      <w:hyperlink r:id="rId7" w:history="1">
+        <w:r>
+          <w:rPr>
+            <w:rStyle w:val="Hyperlnk"/>
+            <w:lang w:val="en-US"/>
+          </w:rPr>
+          <w:t>http://www.mutinyeu.com</w:t>
+        </w:r>
+      </w:hyperlink>
+      <w:r>
+        <w:rPr>
+          <w:lang w:val="en-US"/>
+        </w:rPr>
+        <w:t>), in that it will have a largely image-based front page to appeal to its visitors.</w:t>
+      </w:r>
+      <w:r>
+        <w:rPr>
+          <w:lang w:val="en-US"/>
+        </w:rPr>
+        <w:t xml:space="preserve"> The color scheme will be reminiscent of </w:t>
+      </w:r>
+      <w:r>
+        <w:rPr>
+          <w:lang w:val="en-US"/>
+        </w:rPr>
+        <w:t xml:space="preserve">the one used in </w:t>
+      </w:r>
+      <w:hyperlink r:id="rId8" w:history="1">
+        <w:r>
+          <w:rPr>
+            <w:rStyle w:val="Hyperlnk"/>
+            <w:lang w:val="en-US"/>
+          </w:rPr>
+          <w:t>http://www.wowprogress.com</w:t>
+        </w:r>
+      </w:hyperlink>
+      <w:r>
+        <w:rPr>
+          <w:lang w:val="en-US"/>
+        </w:rPr>
+        <w:t xml:space="preserve"> (i.e. mainly gray and black).</w:t>
+      </w:r>
+    </w:p>
+    <w:p>
+      <w:pPr>
+        <w:rPr>
+          <w:lang w:val="en-US"/>
+        </w:rPr>
+      </w:pPr>
+    </w:p>
+    <w:p>
+      <w:pPr>
+        <w:pStyle w:val="Rubrik2"/>
+      </w:pPr>
+      <w:r>
+        <w:t>Technology and design</w:t>
+      </w:r>
+    </w:p>
+    <w:p>
+      <w:pPr>
+        <w:rPr>
+          <w:lang w:val="en-US"/>
+        </w:rPr>
+      </w:pPr>
+    </w:p>
+    <w:p>
+      <w:pPr>
+        <w:pStyle w:val="Rubrik3"/>
+        <w:rPr>
+          <w:lang w:val="en-US"/>
+        </w:rPr>
+      </w:pPr>
+      <w:r>
+        <w:rPr>
+          <w:lang w:val="en-US"/>
+        </w:rPr>
+        <w:t>Technology</w:t>
+      </w:r>
+    </w:p>
+    <w:p>
+      <w:pPr>
+        <w:rPr>
+          <w:lang w:val="en-US"/>
+        </w:rPr>
+      </w:pPr>
+      <w:r>
+        <w:rPr>
+          <w:lang w:val="en-US"/>
+        </w:rPr>
+        <w:t xml:space="preserve">In addition to HTML, </w:t>
+      </w:r>
       <w:bookmarkStart w:id="0" w:name="_GoBack"/>
       <w:bookmarkEnd w:id="0"/>
+      <w:r>
+        <w:rPr>
+          <w:lang w:val="en-US"/>
+        </w:rPr>
+        <w:t xml:space="preserve">CSS, </w:t>
+      </w:r>
+      <w:proofErr w:type="spellStart"/>
+      <w:r>
+        <w:rPr>
+          <w:lang w:val="en-US"/>
+        </w:rPr>
+        <w:t>Javascript</w:t>
+      </w:r>
+      <w:proofErr w:type="spellEnd"/>
+      <w:r>
+        <w:rPr>
+          <w:lang w:val="en-US"/>
+        </w:rPr>
+        <w:t xml:space="preserve"> and jQuery</w:t>
+      </w:r>
+      <w:r>
+        <w:rPr>
+          <w:lang w:val="en-US"/>
+        </w:rPr>
+        <w:t>,</w:t>
+      </w:r>
+      <w:r>
+        <w:rPr>
+          <w:lang w:val="en-US"/>
+        </w:rPr>
+        <w:t xml:space="preserve"> I intend to use the World of Warcraft Armory API in order to enable viewing of the guild roster. For the intents of this assignment, the page will use a Google Form for recruitment, but I intend to replace this with a full-fledged recruitment form using SQL databases and PHP after the rest of the site is finished.</w:t>
+      </w:r>
+    </w:p>
+    <w:p>
+      <w:pPr>
+        <w:rPr>
+          <w:lang w:val="en-US"/>
+        </w:rPr>
+      </w:pPr>
+    </w:p>
+    <w:p>
+      <w:pPr>
+        <w:pStyle w:val="Rubrik3"/>
+        <w:rPr>
+          <w:lang w:val="en-US"/>
+        </w:rPr>
+      </w:pPr>
+      <w:r>
+        <w:rPr>
+          <w:lang w:val="en-US"/>
+        </w:rPr>
+        <w:t>Limitations</w:t>
+      </w:r>
+    </w:p>
+    <w:p>
+      <w:pPr>
+        <w:rPr>
+          <w:lang w:val="en-US"/>
+        </w:rPr>
+      </w:pPr>
+      <w:r>
+        <w:rPr>
+          <w:lang w:val="en-US"/>
+        </w:rPr>
+        <w:t>In this assignment, I will merely create the front-end part of the website. After the visual element of the site is created, I intend to create a functional back-end as well, including proper administration pages and login, however that is outside the scope of the project for now.</w:t>
+      </w:r>
+    </w:p>
+    <w:p>
+      <w:pPr>
+        <w:rPr>
+          <w:rFonts w:asciiTheme="majorHAnsi" w:eastAsiaTheme="majorEastAsia" w:hAnsiTheme="majorHAnsi" w:cstheme="majorBidi"/>
+          <w:b/>
+          <w:sz w:val="28"/>
+          <w:szCs w:val="24"/>
+          <w:lang w:val="en-US"/>
+        </w:rPr>
+      </w:pPr>
+    </w:p>
+    <w:p>
+      <w:pPr>
+        <w:rPr>
+          <w:rFonts w:asciiTheme="majorHAnsi" w:eastAsiaTheme="majorEastAsia" w:hAnsiTheme="majorHAnsi" w:cstheme="majorBidi"/>
+          <w:b/>
+          <w:sz w:val="28"/>
+          <w:szCs w:val="24"/>
+          <w:lang w:val="en-US"/>
+        </w:rPr>
+      </w:pPr>
+      <w:r>
+        <w:rPr>
+          <w:rFonts w:asciiTheme="majorHAnsi" w:eastAsiaTheme="majorEastAsia" w:hAnsiTheme="majorHAnsi" w:cstheme="majorBidi"/>
+          <w:b/>
+          <w:sz w:val="28"/>
+          <w:szCs w:val="24"/>
+          <w:lang w:val="en-US"/>
+        </w:rPr>
+        <w:t>Sketches</w:t>
+      </w:r>
+    </w:p>
+    <w:p>
+      <w:pPr>
+        <w:rPr>
+          <w:lang w:val="en-US"/>
+        </w:rPr>
+      </w:pPr>
+      <w:r>
+        <w:rPr>
+          <w:lang w:val="en-US"/>
+        </w:rPr>
+        <w:t>[WIP]</w:t>
+      </w:r>
+    </w:p>
+    <w:p>
+      <w:pPr>
+        <w:pStyle w:val="Rubrik3"/>
+        <w:rPr>
+          <w:lang w:val="en-US"/>
+        </w:rPr>
+      </w:pPr>
+      <w:r>
+        <w:rPr>
+          <w:lang w:val="en-US"/>
+        </w:rPr>
+        <w:lastRenderedPageBreak/>
+        <w:t>Knowledge</w:t>
+      </w:r>
+    </w:p>
+    <w:p>
+      <w:pPr>
+        <w:rPr>
+          <w:lang w:val="en-US"/>
+        </w:rPr>
+      </w:pPr>
+      <w:r>
+        <w:rPr>
+          <w:lang w:val="en-US"/>
+        </w:rPr>
+        <w:t>In order to get the roster page working, I need to research on how t</w:t>
+      </w:r>
+      <w:r>
+        <w:rPr>
+          <w:lang w:val="en-US"/>
+        </w:rPr>
+        <w:t xml:space="preserve">he World of Warcraft API works, and whether or not I will require any back-end technology (such as </w:t>
+      </w:r>
+      <w:r>
+        <w:rPr>
+          <w:lang w:val="en-US"/>
+        </w:rPr>
+        <w:t>caching the roster in order to not exhaust API request limitations).</w:t>
+      </w:r>
+    </w:p>
+    <w:p>
+      <w:pPr>
+        <w:rPr>
+          <w:lang w:val="en-US"/>
+        </w:rPr>
+      </w:pPr>
+      <w:r>
+        <w:rPr>
+          <w:lang w:val="en-US"/>
+        </w:rPr>
+        <w:t xml:space="preserve"> </w:t>
+      </w:r>
     </w:p>
     <w:sectPr>
-      <w:headerReference w:type="default" r:id="rId7"/>
+      <w:headerReference w:type="default" r:id="rId9"/>
       <w:pgSz w:w="11906" w:h="16838"/>
       <w:pgMar w:top="1417" w:right="1417" w:bottom="1417" w:left="1417" w:header="708" w:footer="708" w:gutter="0"/>
       <w:cols w:space="708"/>
@@ -833,7 +1113,7 @@
     <w:uiPriority w:val="9"/>
     <w:unhideWhenUsed/>
     <w:qFormat/>
-    <w:rsid w:val="0097516C"/>
+    <w:rsid w:val="00FF597B"/>
     <w:pPr>
       <w:keepNext/>
       <w:keepLines/>
@@ -843,8 +1123,9 @@
     <w:rPr>
       <w:rFonts w:asciiTheme="majorHAnsi" w:eastAsiaTheme="majorEastAsia" w:hAnsiTheme="majorHAnsi" w:cstheme="majorBidi"/>
       <w:color w:val="2E74B5" w:themeColor="accent1" w:themeShade="BF"/>
-      <w:sz w:val="26"/>
-      <w:szCs w:val="26"/>
+      <w:sz w:val="36"/>
+      <w:szCs w:val="36"/>
+      <w:lang w:val="en-US"/>
     </w:rPr>
   </w:style>
   <w:style w:type="paragraph" w:styleId="Rubrik3">
@@ -1032,12 +1313,13 @@
     <w:basedOn w:val="Standardstycketeckensnitt"/>
     <w:link w:val="Rubrik2"/>
     <w:uiPriority w:val="9"/>
-    <w:rsid w:val="0097516C"/>
+    <w:rsid w:val="00FF597B"/>
     <w:rPr>
       <w:rFonts w:asciiTheme="majorHAnsi" w:eastAsiaTheme="majorEastAsia" w:hAnsiTheme="majorHAnsi" w:cstheme="majorBidi"/>
       <w:color w:val="2E74B5" w:themeColor="accent1" w:themeShade="BF"/>
-      <w:sz w:val="26"/>
-      <w:szCs w:val="26"/>
+      <w:sz w:val="36"/>
+      <w:szCs w:val="36"/>
+      <w:lang w:val="en-US"/>
     </w:rPr>
   </w:style>
   <w:style w:type="character" w:customStyle="1" w:styleId="Rubrik3Char">
@@ -1081,6 +1363,17 @@
       <w:rFonts w:ascii="Segoe UI" w:hAnsi="Segoe UI" w:cs="Segoe UI"/>
       <w:sz w:val="18"/>
       <w:szCs w:val="18"/>
+    </w:rPr>
+  </w:style>
+  <w:style w:type="character" w:styleId="Hyperlnk">
+    <w:name w:val="Hyperlink"/>
+    <w:basedOn w:val="Standardstycketeckensnitt"/>
+    <w:uiPriority w:val="99"/>
+    <w:unhideWhenUsed/>
+    <w:rsid w:val="00A36A62"/>
+    <w:rPr>
+      <w:color w:val="0000FF"/>
+      <w:u w:val="single"/>
     </w:rPr>
   </w:style>
 </w:styles>
@@ -1352,7 +1645,7 @@
 </file>
 
 <file path=customXml/itemProps1.xml><?xml version="1.0" encoding="utf-8"?>
-<ds:datastoreItem xmlns:ds="http://schemas.openxmlformats.org/officeDocument/2006/customXml" ds:itemID="{72956BA1-E4AF-4996-952A-7F2AF19D201F}">
+<ds:datastoreItem xmlns:ds="http://schemas.openxmlformats.org/officeDocument/2006/customXml" ds:itemID="{525C20F8-CCC2-4872-9FD2-EDC951DAAC2D}">
   <ds:schemaRefs>
     <ds:schemaRef ds:uri="http://schemas.openxmlformats.org/officeDocument/2006/bibliography"/>
   </ds:schemaRefs>

</xml_diff>

<commit_message>
Added fancybox to project plan
</commit_message>
<xml_diff>
--- a/Project Plan.docx
+++ b/Project Plan.docx
@@ -437,40 +437,32 @@
         </w:rPr>
         <w:t xml:space="preserve">In addition to HTML, </w:t>
       </w:r>
+      <w:r>
+        <w:rPr>
+          <w:lang w:val="en-US"/>
+        </w:rPr>
+        <w:t>CSS, Javascript and jQuery</w:t>
+      </w:r>
+      <w:r>
+        <w:rPr>
+          <w:lang w:val="en-US"/>
+        </w:rPr>
+        <w:t>,</w:t>
+      </w:r>
+      <w:r>
+        <w:rPr>
+          <w:lang w:val="en-US"/>
+        </w:rPr>
+        <w:t xml:space="preserve"> I intend to use the World of Warcraft Armory API in order to enable viewing of the guild roster. For the intents of this assignment, the page will use a Google Form for recruitment, but I intend to replace this with a full-fledged recruitment form using SQL databases and PHP after the rest of the site is finished.</w:t>
+      </w:r>
+      <w:r>
+        <w:rPr>
+          <w:lang w:val="en-US"/>
+        </w:rPr>
+        <w:t xml:space="preserve"> I also intend to use Fancybox for lightboxes.</w:t>
+      </w:r>
       <w:bookmarkStart w:id="0" w:name="_GoBack"/>
       <w:bookmarkEnd w:id="0"/>
-      <w:r>
-        <w:rPr>
-          <w:lang w:val="en-US"/>
-        </w:rPr>
-        <w:t xml:space="preserve">CSS, </w:t>
-      </w:r>
-      <w:proofErr w:type="spellStart"/>
-      <w:r>
-        <w:rPr>
-          <w:lang w:val="en-US"/>
-        </w:rPr>
-        <w:t>Javascript</w:t>
-      </w:r>
-      <w:proofErr w:type="spellEnd"/>
-      <w:r>
-        <w:rPr>
-          <w:lang w:val="en-US"/>
-        </w:rPr>
-        <w:t xml:space="preserve"> and jQuery</w:t>
-      </w:r>
-      <w:r>
-        <w:rPr>
-          <w:lang w:val="en-US"/>
-        </w:rPr>
-        <w:t>,</w:t>
-      </w:r>
-      <w:r>
-        <w:rPr>
-          <w:lang w:val="en-US"/>
-        </w:rPr>
-        <w:t xml:space="preserve"> I intend to use the World of Warcraft Armory API in order to enable viewing of the guild roster. For the intents of this assignment, the page will use a Google Form for recruitment, but I intend to replace this with a full-fledged recruitment form using SQL databases and PHP after the rest of the site is finished.</w:t>
-      </w:r>
     </w:p>
     <w:p>
       <w:pPr>
@@ -509,47 +501,9 @@
     <w:p>
       <w:pPr>
         <w:rPr>
-          <w:rFonts w:asciiTheme="majorHAnsi" w:eastAsiaTheme="majorEastAsia" w:hAnsiTheme="majorHAnsi" w:cstheme="majorBidi"/>
-          <w:b/>
-          <w:sz w:val="28"/>
-          <w:szCs w:val="24"/>
-          <w:lang w:val="en-US"/>
-        </w:rPr>
-      </w:pPr>
-    </w:p>
-    <w:p>
-      <w:pPr>
-        <w:rPr>
-          <w:rFonts w:asciiTheme="majorHAnsi" w:eastAsiaTheme="majorEastAsia" w:hAnsiTheme="majorHAnsi" w:cstheme="majorBidi"/>
-          <w:b/>
-          <w:sz w:val="28"/>
-          <w:szCs w:val="24"/>
-          <w:lang w:val="en-US"/>
-        </w:rPr>
-      </w:pPr>
-      <w:r>
-        <w:rPr>
-          <w:rFonts w:asciiTheme="majorHAnsi" w:eastAsiaTheme="majorEastAsia" w:hAnsiTheme="majorHAnsi" w:cstheme="majorBidi"/>
-          <w:b/>
-          <w:sz w:val="28"/>
-          <w:szCs w:val="24"/>
-          <w:lang w:val="en-US"/>
-        </w:rPr>
-        <w:t>Sketches</w:t>
-      </w:r>
-    </w:p>
-    <w:p>
-      <w:pPr>
-        <w:rPr>
-          <w:lang w:val="en-US"/>
-        </w:rPr>
-      </w:pPr>
-      <w:r>
-        <w:rPr>
-          <w:lang w:val="en-US"/>
-        </w:rPr>
-        <w:t>[WIP]</w:t>
-      </w:r>
+          <w:lang w:val="en-US"/>
+        </w:rPr>
+      </w:pPr>
     </w:p>
     <w:p>
       <w:pPr>
@@ -1645,7 +1599,7 @@
 </file>
 
 <file path=customXml/itemProps1.xml><?xml version="1.0" encoding="utf-8"?>
-<ds:datastoreItem xmlns:ds="http://schemas.openxmlformats.org/officeDocument/2006/customXml" ds:itemID="{525C20F8-CCC2-4872-9FD2-EDC951DAAC2D}">
+<ds:datastoreItem xmlns:ds="http://schemas.openxmlformats.org/officeDocument/2006/customXml" ds:itemID="{3515A706-6DE6-453D-9E7E-3B9508074620}">
   <ds:schemaRefs>
     <ds:schemaRef ds:uri="http://schemas.openxmlformats.org/officeDocument/2006/bibliography"/>
   </ds:schemaRefs>

</xml_diff>

<commit_message>
I DID THINGS MANY THINGS OH LORD
PUT THE BIG TEXT IMAGES ON TOP OF THE ACTUAL DIVIDER IMAGES INSTEAD OF
DOING IT IN HTML WHICH WAS CLUNKY

IMPROVED SCALING

DID SOME COMMENTARY

CLEANED UP FILES

FIXED PROJECT PLAN

DID OTHER THINGS I PROBABLY FORGOT ABOUT
</commit_message>
<xml_diff>
--- a/Project Plan.docx
+++ b/Project Plan.docx
@@ -461,102 +461,83 @@
         </w:rPr>
         <w:t xml:space="preserve"> I also intend to use Fancybox for lightboxes.</w:t>
       </w:r>
+    </w:p>
+    <w:p>
+      <w:pPr>
+        <w:rPr>
+          <w:lang w:val="en-US"/>
+        </w:rPr>
+      </w:pPr>
+    </w:p>
+    <w:p>
+      <w:pPr>
+        <w:pStyle w:val="Rubrik3"/>
+        <w:rPr>
+          <w:lang w:val="en-US"/>
+        </w:rPr>
+      </w:pPr>
+      <w:r>
+        <w:rPr>
+          <w:lang w:val="en-US"/>
+        </w:rPr>
+        <w:t>Limitations</w:t>
+      </w:r>
+    </w:p>
+    <w:p>
+      <w:pPr>
+        <w:rPr>
+          <w:lang w:val="en-US"/>
+        </w:rPr>
+      </w:pPr>
+      <w:r>
+        <w:rPr>
+          <w:lang w:val="en-US"/>
+        </w:rPr>
+        <w:t>In this assignment, I will merely create the front-end part of the website. After the visual element of the site is created, I intend to create a functional back-end as well, including proper administration pages and login, however that is outside the scope of the project for now.</w:t>
+      </w:r>
+    </w:p>
+    <w:p>
+      <w:pPr>
+        <w:rPr>
+          <w:lang w:val="en-US"/>
+        </w:rPr>
+      </w:pPr>
+    </w:p>
+    <w:p>
+      <w:pPr>
+        <w:pStyle w:val="Rubrik3"/>
+        <w:rPr>
+          <w:lang w:val="en-US"/>
+        </w:rPr>
+      </w:pPr>
+      <w:r>
+        <w:rPr>
+          <w:lang w:val="en-US"/>
+        </w:rPr>
+        <w:lastRenderedPageBreak/>
+        <w:t>Knowledge</w:t>
+      </w:r>
+    </w:p>
+    <w:p>
+      <w:pPr>
+        <w:rPr>
+          <w:lang w:val="en-US"/>
+        </w:rPr>
+      </w:pPr>
+      <w:r>
+        <w:rPr>
+          <w:lang w:val="en-US"/>
+        </w:rPr>
+        <w:t>I need to find an easy-to-use lightbox to use for the News page (in order to view the images i</w:t>
+      </w:r>
+      <w:r>
+        <w:rPr>
+          <w:lang w:val="en-US"/>
+        </w:rPr>
+        <w:t>n a larger scale).</w:t>
+      </w:r>
       <w:bookmarkStart w:id="0" w:name="_GoBack"/>
       <w:bookmarkEnd w:id="0"/>
-    </w:p>
-    <w:p>
-      <w:pPr>
-        <w:rPr>
-          <w:lang w:val="en-US"/>
-        </w:rPr>
-      </w:pPr>
-    </w:p>
-    <w:p>
-      <w:pPr>
-        <w:pStyle w:val="Rubrik3"/>
-        <w:rPr>
-          <w:lang w:val="en-US"/>
-        </w:rPr>
-      </w:pPr>
-      <w:r>
-        <w:rPr>
-          <w:lang w:val="en-US"/>
-        </w:rPr>
-        <w:t>Limitations</w:t>
-      </w:r>
-    </w:p>
-    <w:p>
-      <w:pPr>
-        <w:rPr>
-          <w:lang w:val="en-US"/>
-        </w:rPr>
-      </w:pPr>
-      <w:r>
-        <w:rPr>
-          <w:lang w:val="en-US"/>
-        </w:rPr>
-        <w:t>In this assignment, I will merely create the front-end part of the website. After the visual element of the site is created, I intend to create a functional back-end as well, including proper administration pages and login, however that is outside the scope of the project for now.</w:t>
-      </w:r>
-    </w:p>
-    <w:p>
-      <w:pPr>
-        <w:rPr>
-          <w:lang w:val="en-US"/>
-        </w:rPr>
-      </w:pPr>
-    </w:p>
-    <w:p>
-      <w:pPr>
-        <w:pStyle w:val="Rubrik3"/>
-        <w:rPr>
-          <w:lang w:val="en-US"/>
-        </w:rPr>
-      </w:pPr>
-      <w:r>
-        <w:rPr>
-          <w:lang w:val="en-US"/>
-        </w:rPr>
-        <w:lastRenderedPageBreak/>
-        <w:t>Knowledge</w:t>
-      </w:r>
-    </w:p>
-    <w:p>
-      <w:pPr>
-        <w:rPr>
-          <w:lang w:val="en-US"/>
-        </w:rPr>
-      </w:pPr>
-      <w:r>
-        <w:rPr>
-          <w:lang w:val="en-US"/>
-        </w:rPr>
-        <w:t>In order to get the roster page working, I need to research on how t</w:t>
-      </w:r>
-      <w:r>
-        <w:rPr>
-          <w:lang w:val="en-US"/>
-        </w:rPr>
-        <w:t xml:space="preserve">he World of Warcraft API works, and whether or not I will require any back-end technology (such as </w:t>
-      </w:r>
-      <w:r>
-        <w:rPr>
-          <w:lang w:val="en-US"/>
-        </w:rPr>
-        <w:t>caching the roster in order to not exhaust API request limitations).</w:t>
-      </w:r>
-    </w:p>
-    <w:p>
-      <w:pPr>
-        <w:rPr>
-          <w:lang w:val="en-US"/>
-        </w:rPr>
-      </w:pPr>
-      <w:r>
-        <w:rPr>
-          <w:lang w:val="en-US"/>
-        </w:rPr>
-        <w:t xml:space="preserve"> </w:t>
-      </w:r>
     </w:p>
     <w:sectPr>
       <w:headerReference w:type="default" r:id="rId9"/>
@@ -1599,7 +1580,7 @@
 </file>
 
 <file path=customXml/itemProps1.xml><?xml version="1.0" encoding="utf-8"?>
-<ds:datastoreItem xmlns:ds="http://schemas.openxmlformats.org/officeDocument/2006/customXml" ds:itemID="{3515A706-6DE6-453D-9E7E-3B9508074620}">
+<ds:datastoreItem xmlns:ds="http://schemas.openxmlformats.org/officeDocument/2006/customXml" ds:itemID="{2505B1FC-9315-4478-AC92-39CA41346AAC}">
   <ds:schemaRefs>
     <ds:schemaRef ds:uri="http://schemas.openxmlformats.org/officeDocument/2006/bibliography"/>
   </ds:schemaRefs>

</xml_diff>